<commit_message>
list of stimuli added
</commit_message>
<xml_diff>
--- a/3 Notes/2023_06_19 sketched overview of MA.docx
+++ b/3 Notes/2023_06_19 sketched overview of MA.docx
@@ -1596,6 +1596,16 @@
           <w:rFonts w:ascii="Arial" w:hAnsi="Arial" w:cs="Arial"/>
           <w:sz w:val="24"/>
           <w:szCs w:val="24"/>
+        </w:rPr>
+      </w:pPr>
+    </w:p>
+    <w:p>
+      <w:pPr>
+        <w:spacing w:after="0" w:line="276" w:lineRule="auto"/>
+        <w:rPr>
+          <w:rFonts w:ascii="Arial" w:hAnsi="Arial" w:cs="Arial"/>
+          <w:sz w:val="24"/>
+          <w:szCs w:val="24"/>
           <w:u w:val="single"/>
         </w:rPr>
       </w:pPr>
@@ -1606,6 +1616,7 @@
           <w:szCs w:val="24"/>
           <w:u w:val="single"/>
         </w:rPr>
+        <w:lastRenderedPageBreak/>
         <w:t>Generating of the stimuli:</w:t>
       </w:r>
     </w:p>
@@ -1630,7 +1641,6 @@
           <w:sz w:val="24"/>
           <w:szCs w:val="24"/>
         </w:rPr>
-        <w:lastRenderedPageBreak/>
         <w:t xml:space="preserve">Stimuli differ in </w:t>
       </w:r>
       <w:r>
@@ -3298,6 +3308,7 @@
           <w:szCs w:val="24"/>
           <w:lang w:val="de-DE"/>
         </w:rPr>
+        <w:lastRenderedPageBreak/>
         <w:t>Nein, dem GÄRTNER.</w:t>
       </w:r>
     </w:p>
@@ -3323,7 +3334,6 @@
           <w:szCs w:val="24"/>
           <w:lang w:val="de-DE"/>
         </w:rPr>
-        <w:lastRenderedPageBreak/>
         <w:t xml:space="preserve"> </w:t>
       </w:r>
       <w:r>
@@ -4402,6 +4412,7 @@
           <w:rFonts w:ascii="Arial" w:hAnsi="Arial" w:cs="Arial"/>
           <w:sz w:val="24"/>
           <w:szCs w:val="24"/>
+          <w:lang w:val="de-DE"/>
         </w:rPr>
         <w:t xml:space="preserve">Nein, </w:t>
       </w:r>
@@ -4419,16 +4430,9 @@
           <w:rFonts w:ascii="Arial" w:hAnsi="Arial" w:cs="Arial"/>
           <w:sz w:val="24"/>
           <w:szCs w:val="24"/>
-        </w:rPr>
-        <w:t xml:space="preserve"> </w:t>
-      </w:r>
-      <w:r>
-        <w:rPr>
-          <w:rFonts w:ascii="Arial" w:hAnsi="Arial" w:cs="Arial"/>
-          <w:sz w:val="24"/>
-          <w:szCs w:val="24"/>
-        </w:rPr>
-        <w:t>MITARBEITER.</w:t>
+          <w:lang w:val="de-DE"/>
+        </w:rPr>
+        <w:t xml:space="preserve"> MITARBEITER.</w:t>
       </w:r>
     </w:p>
     <w:p>
@@ -4499,7 +4503,6 @@
           <w:rFonts w:ascii="Arial" w:hAnsi="Arial" w:cs="Arial"/>
           <w:sz w:val="24"/>
           <w:szCs w:val="24"/>
-          <w:lang w:val="de-DE"/>
         </w:rPr>
         <w:t xml:space="preserve"> </w:t>
       </w:r>
@@ -4508,7 +4511,6 @@
           <w:rFonts w:ascii="Arial" w:hAnsi="Arial" w:cs="Arial"/>
           <w:sz w:val="24"/>
           <w:szCs w:val="24"/>
-          <w:lang w:val="de-DE"/>
         </w:rPr>
         <w:tab/>
       </w:r>
@@ -4541,6 +4543,7 @@
           <w:szCs w:val="24"/>
           <w:lang w:val="de-DE"/>
         </w:rPr>
+        <w:lastRenderedPageBreak/>
         <w:t>Nein, BIS 18 Uhr.</w:t>
       </w:r>
     </w:p>
@@ -4563,7 +4566,6 @@
           <w:szCs w:val="24"/>
           <w:lang w:val="de-DE"/>
         </w:rPr>
-        <w:lastRenderedPageBreak/>
         <w:t>Peter hat ab 18 Uhr im KINO gearbeitet.</w:t>
       </w:r>
     </w:p>
@@ -5531,16 +5533,7 @@
           <w:szCs w:val="24"/>
           <w:lang w:val="de-DE"/>
         </w:rPr>
-        <w:t xml:space="preserve">OHNE sein Team </w:t>
-      </w:r>
-      <w:r>
-        <w:rPr>
-          <w:rFonts w:ascii="Arial" w:hAnsi="Arial" w:cs="Arial"/>
-          <w:sz w:val="24"/>
-          <w:szCs w:val="24"/>
-          <w:lang w:val="de-DE"/>
-        </w:rPr>
-        <w:t>einen Vortrag</w:t>
+        <w:t>OHNE sein Team einen Vortrag</w:t>
       </w:r>
       <w:r>
         <w:rPr>
@@ -6242,6 +6235,7 @@
           <w:szCs w:val="24"/>
           <w:lang w:val="de-DE"/>
         </w:rPr>
+        <w:lastRenderedPageBreak/>
         <w:t xml:space="preserve"> </w:t>
       </w:r>
       <w:r>
@@ -6273,7 +6267,6 @@
           <w:szCs w:val="24"/>
           <w:lang w:val="de-DE"/>
         </w:rPr>
-        <w:lastRenderedPageBreak/>
         <w:t xml:space="preserve"> </w:t>
       </w:r>
       <w:r>
@@ -8516,6 +8509,7 @@
           <w:lang w:val="de-DE"/>
           <w14:ligatures w14:val="none"/>
         </w:rPr>
+        <w:lastRenderedPageBreak/>
         <w:t xml:space="preserve">C1 </w:t>
       </w:r>
       <w:r>
@@ -8600,7 +8594,6 @@
           <w:lang w:val="de-DE"/>
           <w14:ligatures w14:val="none"/>
         </w:rPr>
-        <w:lastRenderedPageBreak/>
         <w:t xml:space="preserve"> </w:t>
       </w:r>
       <w:r>
@@ -12358,7 +12351,7 @@
         <w:rFonts w:hint="default"/>
       </w:rPr>
     </w:lvl>
-    <w:lvl w:ilvl="1" w:tplc="04090019" w:tentative="1">
+    <w:lvl w:ilvl="1" w:tplc="04090019">
       <w:start w:val="1"/>
       <w:numFmt w:val="lowerLetter"/>
       <w:lvlText w:val="%2."/>

</xml_diff>